<commit_message>
Fix typos in agreements
</commit_message>
<xml_diff>
--- a/agreements/ccla.docx
+++ b/agreements/ccla.docx
@@ -63,7 +63,7 @@
           <w:sz w:val="20"/>
           <w:szCs w:val="20"/>
         </w:rPr>
-        <w:t xml:space="preserve">. In order to clarify the intellectual property license granted with Contributions from anyperson or entity, the </w:t>
+        <w:t xml:space="preserve">. In order to clarify the intellectual property license granted with Contributions from any person or entity, the </w:t>
       </w:r>
       <w:r>
         <w:rPr>
@@ -111,7 +111,23 @@
           <w:sz w:val="20"/>
           <w:szCs w:val="20"/>
         </w:rPr>
-        <w:t>, to authorize Contributions submitted by its designated employees to the Foundation, and to grant copyright and patent licenses thereto.</w:t>
+        <w:t xml:space="preserve">, to authorize Contributions submitted by its designated employees to the </w:t>
+      </w:r>
+      <w:r>
+        <w:rPr>
+          <w:rFonts w:ascii="Sans-serif" w:hAnsi="Sans-serif"/>
+          <w:sz w:val="20"/>
+          <w:szCs w:val="20"/>
+        </w:rPr>
+        <w:t>Company</w:t>
+      </w:r>
+      <w:r>
+        <w:rPr>
+          <w:rFonts w:ascii="Sans-serif" w:hAnsi="Sans-serif"/>
+          <w:sz w:val="20"/>
+          <w:szCs w:val="20"/>
+        </w:rPr>
+        <w:t>, and to grant copyright and patent licenses thereto.</w:t>
       </w:r>
     </w:p>
     <w:p>
@@ -246,7 +262,7 @@
           <w:sz w:val="20"/>
           <w:szCs w:val="20"/>
         </w:rPr>
-        <w:t>Comapny</w:t>
+        <w:t>Company</w:t>
       </w:r>
       <w:r>
         <w:rPr>

</xml_diff>